<commit_message>
doc: Muestra final de wireframes
</commit_message>
<xml_diff>
--- a/Desarrollo/Artemis/Diseño/Wireframes/Wireframes.docx
+++ b/Desarrollo/Artemis/Diseño/Wireframes/Wireframes.docx
@@ -401,6 +401,12 @@
               <w:rPr>
                 <w:rtl w:val="0"/>
               </w:rPr>
+              <w:t xml:space="preserve">08/12/2020</w:t>
+            </w:r>
+            <w:r>
+              <w:rPr>
+                <w:rtl w:val="0"/>
+              </w:rPr>
             </w:r>
           </w:p>
         </w:tc>
@@ -426,6 +432,12 @@
               <w:rPr>
                 <w:rtl w:val="0"/>
               </w:rPr>
+              <w:t xml:space="preserve">1.1.0</w:t>
+            </w:r>
+            <w:r>
+              <w:rPr>
+                <w:rtl w:val="0"/>
+              </w:rPr>
             </w:r>
           </w:p>
         </w:tc>
@@ -450,6 +462,12 @@
               <w:rPr>
                 <w:rtl w:val="0"/>
               </w:rPr>
+              <w:t xml:space="preserve">Correcciones pertinentes y acabados finales del wireframe</w:t>
+            </w:r>
+            <w:r>
+              <w:rPr>
+                <w:rtl w:val="0"/>
+              </w:rPr>
             </w:r>
           </w:p>
         </w:tc>
@@ -470,6 +488,12 @@
                 <w:rFonts w:ascii="Barlow" w:cs="Barlow" w:eastAsia="Barlow" w:hAnsi="Barlow"/>
               </w:rPr>
             </w:pPr>
+            <w:r>
+              <w:rPr>
+                <w:rtl w:val="0"/>
+              </w:rPr>
+              <w:t xml:space="preserve">UX/UI</w:t>
+            </w:r>
             <w:r>
               <w:rPr>
                 <w:rtl w:val="0"/>
@@ -1149,12 +1173,34 @@
             </w:tabs>
             <w:spacing w:before="200" w:line="240" w:lineRule="auto"/>
             <w:ind w:left="0" w:firstLine="0"/>
-            <w:rPr/>
+            <w:rPr>
+              <w:rFonts w:ascii="Barlow" w:cs="Barlow" w:eastAsia="Barlow" w:hAnsi="Barlow"/>
+              <w:b w:val="1"/>
+              <w:i w:val="0"/>
+              <w:smallCaps w:val="0"/>
+              <w:strike w:val="0"/>
+              <w:color w:val="000000"/>
+              <w:sz w:val="22"/>
+              <w:szCs w:val="22"/>
+              <w:u w:val="none"/>
+              <w:shd w:fill="auto" w:val="clear"/>
+              <w:vertAlign w:val="baseline"/>
+            </w:rPr>
           </w:pPr>
           <w:hyperlink w:anchor="_1zckdwlovsnp">
             <w:r>
               <w:rPr>
+                <w:rFonts w:ascii="Barlow" w:cs="Barlow" w:eastAsia="Barlow" w:hAnsi="Barlow"/>
                 <w:b w:val="1"/>
+                <w:i w:val="0"/>
+                <w:smallCaps w:val="0"/>
+                <w:strike w:val="0"/>
+                <w:color w:val="000000"/>
+                <w:sz w:val="22"/>
+                <w:szCs w:val="22"/>
+                <w:u w:val="none"/>
+                <w:shd w:fill="auto" w:val="clear"/>
+                <w:vertAlign w:val="baseline"/>
                 <w:rtl w:val="0"/>
               </w:rPr>
               <w:t xml:space="preserve">Presentación de wireframes</w:t>
@@ -1162,7 +1208,17 @@
           </w:hyperlink>
           <w:r>
             <w:rPr>
+              <w:rFonts w:ascii="Barlow" w:cs="Barlow" w:eastAsia="Barlow" w:hAnsi="Barlow"/>
               <w:b w:val="1"/>
+              <w:i w:val="0"/>
+              <w:smallCaps w:val="0"/>
+              <w:strike w:val="0"/>
+              <w:color w:val="000000"/>
+              <w:sz w:val="22"/>
+              <w:szCs w:val="22"/>
+              <w:u w:val="none"/>
+              <w:shd w:fill="auto" w:val="clear"/>
+              <w:vertAlign w:val="baseline"/>
               <w:rtl w:val="0"/>
             </w:rPr>
             <w:tab/>
@@ -1174,7 +1230,17 @@
           </w:r>
           <w:r>
             <w:rPr>
+              <w:rFonts w:ascii="Barlow" w:cs="Barlow" w:eastAsia="Barlow" w:hAnsi="Barlow"/>
               <w:b w:val="1"/>
+              <w:i w:val="0"/>
+              <w:smallCaps w:val="0"/>
+              <w:strike w:val="0"/>
+              <w:color w:val="000000"/>
+              <w:sz w:val="22"/>
+              <w:szCs w:val="22"/>
+              <w:u w:val="none"/>
+              <w:shd w:fill="auto" w:val="clear"/>
+              <w:vertAlign w:val="baseline"/>
               <w:rtl w:val="0"/>
             </w:rPr>
             <w:t xml:space="preserve">4</w:t>
@@ -1195,11 +1261,34 @@
             </w:tabs>
             <w:spacing w:before="60" w:line="240" w:lineRule="auto"/>
             <w:ind w:left="360" w:firstLine="0"/>
-            <w:rPr/>
+            <w:rPr>
+              <w:rFonts w:ascii="Barlow" w:cs="Barlow" w:eastAsia="Barlow" w:hAnsi="Barlow"/>
+              <w:b w:val="0"/>
+              <w:i w:val="0"/>
+              <w:smallCaps w:val="0"/>
+              <w:strike w:val="0"/>
+              <w:color w:val="000000"/>
+              <w:sz w:val="22"/>
+              <w:szCs w:val="22"/>
+              <w:u w:val="none"/>
+              <w:shd w:fill="auto" w:val="clear"/>
+              <w:vertAlign w:val="baseline"/>
+            </w:rPr>
           </w:pPr>
           <w:hyperlink w:anchor="_eexbhp76tpda">
             <w:r>
               <w:rPr>
+                <w:rFonts w:ascii="Barlow" w:cs="Barlow" w:eastAsia="Barlow" w:hAnsi="Barlow"/>
+                <w:b w:val="0"/>
+                <w:i w:val="0"/>
+                <w:smallCaps w:val="0"/>
+                <w:strike w:val="0"/>
+                <w:color w:val="000000"/>
+                <w:sz w:val="22"/>
+                <w:szCs w:val="22"/>
+                <w:u w:val="none"/>
+                <w:shd w:fill="auto" w:val="clear"/>
+                <w:vertAlign w:val="baseline"/>
                 <w:rtl w:val="0"/>
               </w:rPr>
               <w:t xml:space="preserve">Página de bienvenida</w:t>
@@ -1207,6 +1296,17 @@
           </w:hyperlink>
           <w:r>
             <w:rPr>
+              <w:rFonts w:ascii="Barlow" w:cs="Barlow" w:eastAsia="Barlow" w:hAnsi="Barlow"/>
+              <w:b w:val="0"/>
+              <w:i w:val="0"/>
+              <w:smallCaps w:val="0"/>
+              <w:strike w:val="0"/>
+              <w:color w:val="000000"/>
+              <w:sz w:val="22"/>
+              <w:szCs w:val="22"/>
+              <w:u w:val="none"/>
+              <w:shd w:fill="auto" w:val="clear"/>
+              <w:vertAlign w:val="baseline"/>
               <w:rtl w:val="0"/>
             </w:rPr>
             <w:tab/>
@@ -1218,6 +1318,17 @@
           </w:r>
           <w:r>
             <w:rPr>
+              <w:rFonts w:ascii="Barlow" w:cs="Barlow" w:eastAsia="Barlow" w:hAnsi="Barlow"/>
+              <w:b w:val="0"/>
+              <w:i w:val="0"/>
+              <w:smallCaps w:val="0"/>
+              <w:strike w:val="0"/>
+              <w:color w:val="000000"/>
+              <w:sz w:val="22"/>
+              <w:szCs w:val="22"/>
+              <w:u w:val="none"/>
+              <w:shd w:fill="auto" w:val="clear"/>
+              <w:vertAlign w:val="baseline"/>
               <w:rtl w:val="0"/>
             </w:rPr>
             <w:t xml:space="preserve">4</w:t>
@@ -1238,11 +1349,34 @@
             </w:tabs>
             <w:spacing w:before="60" w:line="240" w:lineRule="auto"/>
             <w:ind w:left="360" w:firstLine="0"/>
-            <w:rPr/>
+            <w:rPr>
+              <w:rFonts w:ascii="Barlow" w:cs="Barlow" w:eastAsia="Barlow" w:hAnsi="Barlow"/>
+              <w:b w:val="0"/>
+              <w:i w:val="0"/>
+              <w:smallCaps w:val="0"/>
+              <w:strike w:val="0"/>
+              <w:color w:val="000000"/>
+              <w:sz w:val="22"/>
+              <w:szCs w:val="22"/>
+              <w:u w:val="none"/>
+              <w:shd w:fill="auto" w:val="clear"/>
+              <w:vertAlign w:val="baseline"/>
+            </w:rPr>
           </w:pPr>
           <w:hyperlink w:anchor="_8emv36nxvt8r">
             <w:r>
               <w:rPr>
+                <w:rFonts w:ascii="Barlow" w:cs="Barlow" w:eastAsia="Barlow" w:hAnsi="Barlow"/>
+                <w:b w:val="0"/>
+                <w:i w:val="0"/>
+                <w:smallCaps w:val="0"/>
+                <w:strike w:val="0"/>
+                <w:color w:val="000000"/>
+                <w:sz w:val="22"/>
+                <w:szCs w:val="22"/>
+                <w:u w:val="none"/>
+                <w:shd w:fill="auto" w:val="clear"/>
+                <w:vertAlign w:val="baseline"/>
                 <w:rtl w:val="0"/>
               </w:rPr>
               <w:t xml:space="preserve">Inicio de sesión</w:t>
@@ -1250,6 +1384,17 @@
           </w:hyperlink>
           <w:r>
             <w:rPr>
+              <w:rFonts w:ascii="Barlow" w:cs="Barlow" w:eastAsia="Barlow" w:hAnsi="Barlow"/>
+              <w:b w:val="0"/>
+              <w:i w:val="0"/>
+              <w:smallCaps w:val="0"/>
+              <w:strike w:val="0"/>
+              <w:color w:val="000000"/>
+              <w:sz w:val="22"/>
+              <w:szCs w:val="22"/>
+              <w:u w:val="none"/>
+              <w:shd w:fill="auto" w:val="clear"/>
+              <w:vertAlign w:val="baseline"/>
               <w:rtl w:val="0"/>
             </w:rPr>
             <w:tab/>
@@ -1261,6 +1406,17 @@
           </w:r>
           <w:r>
             <w:rPr>
+              <w:rFonts w:ascii="Barlow" w:cs="Barlow" w:eastAsia="Barlow" w:hAnsi="Barlow"/>
+              <w:b w:val="0"/>
+              <w:i w:val="0"/>
+              <w:smallCaps w:val="0"/>
+              <w:strike w:val="0"/>
+              <w:color w:val="000000"/>
+              <w:sz w:val="22"/>
+              <w:szCs w:val="22"/>
+              <w:u w:val="none"/>
+              <w:shd w:fill="auto" w:val="clear"/>
+              <w:vertAlign w:val="baseline"/>
               <w:rtl w:val="0"/>
             </w:rPr>
             <w:t xml:space="preserve">5</w:t>
@@ -1281,11 +1437,34 @@
             </w:tabs>
             <w:spacing w:before="60" w:line="240" w:lineRule="auto"/>
             <w:ind w:left="720" w:firstLine="0"/>
-            <w:rPr/>
+            <w:rPr>
+              <w:rFonts w:ascii="Barlow" w:cs="Barlow" w:eastAsia="Barlow" w:hAnsi="Barlow"/>
+              <w:b w:val="0"/>
+              <w:i w:val="0"/>
+              <w:smallCaps w:val="0"/>
+              <w:strike w:val="0"/>
+              <w:color w:val="000000"/>
+              <w:sz w:val="22"/>
+              <w:szCs w:val="22"/>
+              <w:u w:val="none"/>
+              <w:shd w:fill="auto" w:val="clear"/>
+              <w:vertAlign w:val="baseline"/>
+            </w:rPr>
           </w:pPr>
           <w:hyperlink w:anchor="_k2jkjjb4tzsn">
             <w:r>
               <w:rPr>
+                <w:rFonts w:ascii="Barlow" w:cs="Barlow" w:eastAsia="Barlow" w:hAnsi="Barlow"/>
+                <w:b w:val="0"/>
+                <w:i w:val="0"/>
+                <w:smallCaps w:val="0"/>
+                <w:strike w:val="0"/>
+                <w:color w:val="000000"/>
+                <w:sz w:val="22"/>
+                <w:szCs w:val="22"/>
+                <w:u w:val="none"/>
+                <w:shd w:fill="auto" w:val="clear"/>
+                <w:vertAlign w:val="baseline"/>
                 <w:rtl w:val="0"/>
               </w:rPr>
               <w:t xml:space="preserve">Registrarse</w:t>
@@ -1293,6 +1472,17 @@
           </w:hyperlink>
           <w:r>
             <w:rPr>
+              <w:rFonts w:ascii="Barlow" w:cs="Barlow" w:eastAsia="Barlow" w:hAnsi="Barlow"/>
+              <w:b w:val="0"/>
+              <w:i w:val="0"/>
+              <w:smallCaps w:val="0"/>
+              <w:strike w:val="0"/>
+              <w:color w:val="000000"/>
+              <w:sz w:val="22"/>
+              <w:szCs w:val="22"/>
+              <w:u w:val="none"/>
+              <w:shd w:fill="auto" w:val="clear"/>
+              <w:vertAlign w:val="baseline"/>
               <w:rtl w:val="0"/>
             </w:rPr>
             <w:tab/>
@@ -1304,6 +1494,17 @@
           </w:r>
           <w:r>
             <w:rPr>
+              <w:rFonts w:ascii="Barlow" w:cs="Barlow" w:eastAsia="Barlow" w:hAnsi="Barlow"/>
+              <w:b w:val="0"/>
+              <w:i w:val="0"/>
+              <w:smallCaps w:val="0"/>
+              <w:strike w:val="0"/>
+              <w:color w:val="000000"/>
+              <w:sz w:val="22"/>
+              <w:szCs w:val="22"/>
+              <w:u w:val="none"/>
+              <w:shd w:fill="auto" w:val="clear"/>
+              <w:vertAlign w:val="baseline"/>
               <w:rtl w:val="0"/>
             </w:rPr>
             <w:t xml:space="preserve">5</w:t>
@@ -1324,11 +1525,34 @@
             </w:tabs>
             <w:spacing w:before="60" w:line="240" w:lineRule="auto"/>
             <w:ind w:left="720" w:firstLine="0"/>
-            <w:rPr/>
+            <w:rPr>
+              <w:rFonts w:ascii="Barlow" w:cs="Barlow" w:eastAsia="Barlow" w:hAnsi="Barlow"/>
+              <w:b w:val="0"/>
+              <w:i w:val="0"/>
+              <w:smallCaps w:val="0"/>
+              <w:strike w:val="0"/>
+              <w:color w:val="000000"/>
+              <w:sz w:val="22"/>
+              <w:szCs w:val="22"/>
+              <w:u w:val="none"/>
+              <w:shd w:fill="auto" w:val="clear"/>
+              <w:vertAlign w:val="baseline"/>
+            </w:rPr>
           </w:pPr>
           <w:hyperlink w:anchor="_vlg1zu4rmquo">
             <w:r>
               <w:rPr>
+                <w:rFonts w:ascii="Barlow" w:cs="Barlow" w:eastAsia="Barlow" w:hAnsi="Barlow"/>
+                <w:b w:val="0"/>
+                <w:i w:val="0"/>
+                <w:smallCaps w:val="0"/>
+                <w:strike w:val="0"/>
+                <w:color w:val="000000"/>
+                <w:sz w:val="22"/>
+                <w:szCs w:val="22"/>
+                <w:u w:val="none"/>
+                <w:shd w:fill="auto" w:val="clear"/>
+                <w:vertAlign w:val="baseline"/>
                 <w:rtl w:val="0"/>
               </w:rPr>
               <w:t xml:space="preserve">Inicio de sesión</w:t>
@@ -1336,6 +1560,17 @@
           </w:hyperlink>
           <w:r>
             <w:rPr>
+              <w:rFonts w:ascii="Barlow" w:cs="Barlow" w:eastAsia="Barlow" w:hAnsi="Barlow"/>
+              <w:b w:val="0"/>
+              <w:i w:val="0"/>
+              <w:smallCaps w:val="0"/>
+              <w:strike w:val="0"/>
+              <w:color w:val="000000"/>
+              <w:sz w:val="22"/>
+              <w:szCs w:val="22"/>
+              <w:u w:val="none"/>
+              <w:shd w:fill="auto" w:val="clear"/>
+              <w:vertAlign w:val="baseline"/>
               <w:rtl w:val="0"/>
             </w:rPr>
             <w:tab/>
@@ -1347,6 +1582,17 @@
           </w:r>
           <w:r>
             <w:rPr>
+              <w:rFonts w:ascii="Barlow" w:cs="Barlow" w:eastAsia="Barlow" w:hAnsi="Barlow"/>
+              <w:b w:val="0"/>
+              <w:i w:val="0"/>
+              <w:smallCaps w:val="0"/>
+              <w:strike w:val="0"/>
+              <w:color w:val="000000"/>
+              <w:sz w:val="22"/>
+              <w:szCs w:val="22"/>
+              <w:u w:val="none"/>
+              <w:shd w:fill="auto" w:val="clear"/>
+              <w:vertAlign w:val="baseline"/>
               <w:rtl w:val="0"/>
             </w:rPr>
             <w:t xml:space="preserve">6</w:t>
@@ -1367,11 +1613,34 @@
             </w:tabs>
             <w:spacing w:before="60" w:line="240" w:lineRule="auto"/>
             <w:ind w:left="360" w:firstLine="0"/>
-            <w:rPr/>
+            <w:rPr>
+              <w:rFonts w:ascii="Barlow" w:cs="Barlow" w:eastAsia="Barlow" w:hAnsi="Barlow"/>
+              <w:b w:val="0"/>
+              <w:i w:val="0"/>
+              <w:smallCaps w:val="0"/>
+              <w:strike w:val="0"/>
+              <w:color w:val="000000"/>
+              <w:sz w:val="22"/>
+              <w:szCs w:val="22"/>
+              <w:u w:val="none"/>
+              <w:shd w:fill="auto" w:val="clear"/>
+              <w:vertAlign w:val="baseline"/>
+            </w:rPr>
           </w:pPr>
           <w:hyperlink w:anchor="_1we90uc2jd2b">
             <w:r>
               <w:rPr>
+                <w:rFonts w:ascii="Barlow" w:cs="Barlow" w:eastAsia="Barlow" w:hAnsi="Barlow"/>
+                <w:b w:val="0"/>
+                <w:i w:val="0"/>
+                <w:smallCaps w:val="0"/>
+                <w:strike w:val="0"/>
+                <w:color w:val="000000"/>
+                <w:sz w:val="22"/>
+                <w:szCs w:val="22"/>
+                <w:u w:val="none"/>
+                <w:shd w:fill="auto" w:val="clear"/>
+                <w:vertAlign w:val="baseline"/>
                 <w:rtl w:val="0"/>
               </w:rPr>
               <w:t xml:space="preserve">Home</w:t>
@@ -1379,6 +1648,17 @@
           </w:hyperlink>
           <w:r>
             <w:rPr>
+              <w:rFonts w:ascii="Barlow" w:cs="Barlow" w:eastAsia="Barlow" w:hAnsi="Barlow"/>
+              <w:b w:val="0"/>
+              <w:i w:val="0"/>
+              <w:smallCaps w:val="0"/>
+              <w:strike w:val="0"/>
+              <w:color w:val="000000"/>
+              <w:sz w:val="22"/>
+              <w:szCs w:val="22"/>
+              <w:u w:val="none"/>
+              <w:shd w:fill="auto" w:val="clear"/>
+              <w:vertAlign w:val="baseline"/>
               <w:rtl w:val="0"/>
             </w:rPr>
             <w:tab/>
@@ -1390,6 +1670,17 @@
           </w:r>
           <w:r>
             <w:rPr>
+              <w:rFonts w:ascii="Barlow" w:cs="Barlow" w:eastAsia="Barlow" w:hAnsi="Barlow"/>
+              <w:b w:val="0"/>
+              <w:i w:val="0"/>
+              <w:smallCaps w:val="0"/>
+              <w:strike w:val="0"/>
+              <w:color w:val="000000"/>
+              <w:sz w:val="22"/>
+              <w:szCs w:val="22"/>
+              <w:u w:val="none"/>
+              <w:shd w:fill="auto" w:val="clear"/>
+              <w:vertAlign w:val="baseline"/>
               <w:rtl w:val="0"/>
             </w:rPr>
             <w:t xml:space="preserve">7</w:t>
@@ -1410,11 +1701,34 @@
             </w:tabs>
             <w:spacing w:before="60" w:line="240" w:lineRule="auto"/>
             <w:ind w:left="360" w:firstLine="0"/>
-            <w:rPr/>
+            <w:rPr>
+              <w:rFonts w:ascii="Barlow" w:cs="Barlow" w:eastAsia="Barlow" w:hAnsi="Barlow"/>
+              <w:b w:val="0"/>
+              <w:i w:val="0"/>
+              <w:smallCaps w:val="0"/>
+              <w:strike w:val="0"/>
+              <w:color w:val="000000"/>
+              <w:sz w:val="22"/>
+              <w:szCs w:val="22"/>
+              <w:u w:val="none"/>
+              <w:shd w:fill="auto" w:val="clear"/>
+              <w:vertAlign w:val="baseline"/>
+            </w:rPr>
           </w:pPr>
           <w:hyperlink w:anchor="_70fxzhqixf8y">
             <w:r>
               <w:rPr>
+                <w:rFonts w:ascii="Barlow" w:cs="Barlow" w:eastAsia="Barlow" w:hAnsi="Barlow"/>
+                <w:b w:val="0"/>
+                <w:i w:val="0"/>
+                <w:smallCaps w:val="0"/>
+                <w:strike w:val="0"/>
+                <w:color w:val="000000"/>
+                <w:sz w:val="22"/>
+                <w:szCs w:val="22"/>
+                <w:u w:val="none"/>
+                <w:shd w:fill="auto" w:val="clear"/>
+                <w:vertAlign w:val="baseline"/>
                 <w:rtl w:val="0"/>
               </w:rPr>
               <w:t xml:space="preserve">Obras</w:t>
@@ -1422,6 +1736,17 @@
           </w:hyperlink>
           <w:r>
             <w:rPr>
+              <w:rFonts w:ascii="Barlow" w:cs="Barlow" w:eastAsia="Barlow" w:hAnsi="Barlow"/>
+              <w:b w:val="0"/>
+              <w:i w:val="0"/>
+              <w:smallCaps w:val="0"/>
+              <w:strike w:val="0"/>
+              <w:color w:val="000000"/>
+              <w:sz w:val="22"/>
+              <w:szCs w:val="22"/>
+              <w:u w:val="none"/>
+              <w:shd w:fill="auto" w:val="clear"/>
+              <w:vertAlign w:val="baseline"/>
               <w:rtl w:val="0"/>
             </w:rPr>
             <w:tab/>
@@ -1433,6 +1758,17 @@
           </w:r>
           <w:r>
             <w:rPr>
+              <w:rFonts w:ascii="Barlow" w:cs="Barlow" w:eastAsia="Barlow" w:hAnsi="Barlow"/>
+              <w:b w:val="0"/>
+              <w:i w:val="0"/>
+              <w:smallCaps w:val="0"/>
+              <w:strike w:val="0"/>
+              <w:color w:val="000000"/>
+              <w:sz w:val="22"/>
+              <w:szCs w:val="22"/>
+              <w:u w:val="none"/>
+              <w:shd w:fill="auto" w:val="clear"/>
+              <w:vertAlign w:val="baseline"/>
               <w:rtl w:val="0"/>
             </w:rPr>
             <w:t xml:space="preserve">8</w:t>
@@ -1453,11 +1789,34 @@
             </w:tabs>
             <w:spacing w:before="60" w:line="240" w:lineRule="auto"/>
             <w:ind w:left="720" w:firstLine="0"/>
-            <w:rPr/>
+            <w:rPr>
+              <w:rFonts w:ascii="Barlow" w:cs="Barlow" w:eastAsia="Barlow" w:hAnsi="Barlow"/>
+              <w:b w:val="0"/>
+              <w:i w:val="0"/>
+              <w:smallCaps w:val="0"/>
+              <w:strike w:val="0"/>
+              <w:color w:val="000000"/>
+              <w:sz w:val="22"/>
+              <w:szCs w:val="22"/>
+              <w:u w:val="none"/>
+              <w:shd w:fill="auto" w:val="clear"/>
+              <w:vertAlign w:val="baseline"/>
+            </w:rPr>
           </w:pPr>
           <w:hyperlink w:anchor="_y28hnkpmpstx">
             <w:r>
               <w:rPr>
+                <w:rFonts w:ascii="Barlow" w:cs="Barlow" w:eastAsia="Barlow" w:hAnsi="Barlow"/>
+                <w:b w:val="0"/>
+                <w:i w:val="0"/>
+                <w:smallCaps w:val="0"/>
+                <w:strike w:val="0"/>
+                <w:color w:val="000000"/>
+                <w:sz w:val="22"/>
+                <w:szCs w:val="22"/>
+                <w:u w:val="none"/>
+                <w:shd w:fill="auto" w:val="clear"/>
+                <w:vertAlign w:val="baseline"/>
                 <w:rtl w:val="0"/>
               </w:rPr>
               <w:t xml:space="preserve">Obra propia</w:t>
@@ -1465,6 +1824,17 @@
           </w:hyperlink>
           <w:r>
             <w:rPr>
+              <w:rFonts w:ascii="Barlow" w:cs="Barlow" w:eastAsia="Barlow" w:hAnsi="Barlow"/>
+              <w:b w:val="0"/>
+              <w:i w:val="0"/>
+              <w:smallCaps w:val="0"/>
+              <w:strike w:val="0"/>
+              <w:color w:val="000000"/>
+              <w:sz w:val="22"/>
+              <w:szCs w:val="22"/>
+              <w:u w:val="none"/>
+              <w:shd w:fill="auto" w:val="clear"/>
+              <w:vertAlign w:val="baseline"/>
               <w:rtl w:val="0"/>
             </w:rPr>
             <w:tab/>
@@ -1476,6 +1846,17 @@
           </w:r>
           <w:r>
             <w:rPr>
+              <w:rFonts w:ascii="Barlow" w:cs="Barlow" w:eastAsia="Barlow" w:hAnsi="Barlow"/>
+              <w:b w:val="0"/>
+              <w:i w:val="0"/>
+              <w:smallCaps w:val="0"/>
+              <w:strike w:val="0"/>
+              <w:color w:val="000000"/>
+              <w:sz w:val="22"/>
+              <w:szCs w:val="22"/>
+              <w:u w:val="none"/>
+              <w:shd w:fill="auto" w:val="clear"/>
+              <w:vertAlign w:val="baseline"/>
               <w:rtl w:val="0"/>
             </w:rPr>
             <w:t xml:space="preserve">8</w:t>
@@ -1496,11 +1877,34 @@
             </w:tabs>
             <w:spacing w:before="60" w:line="240" w:lineRule="auto"/>
             <w:ind w:left="720" w:firstLine="0"/>
-            <w:rPr/>
+            <w:rPr>
+              <w:rFonts w:ascii="Barlow" w:cs="Barlow" w:eastAsia="Barlow" w:hAnsi="Barlow"/>
+              <w:b w:val="0"/>
+              <w:i w:val="0"/>
+              <w:smallCaps w:val="0"/>
+              <w:strike w:val="0"/>
+              <w:color w:val="000000"/>
+              <w:sz w:val="22"/>
+              <w:szCs w:val="22"/>
+              <w:u w:val="none"/>
+              <w:shd w:fill="auto" w:val="clear"/>
+              <w:vertAlign w:val="baseline"/>
+            </w:rPr>
           </w:pPr>
           <w:hyperlink w:anchor="_3rstk2efja06">
             <w:r>
               <w:rPr>
+                <w:rFonts w:ascii="Barlow" w:cs="Barlow" w:eastAsia="Barlow" w:hAnsi="Barlow"/>
+                <w:b w:val="0"/>
+                <w:i w:val="0"/>
+                <w:smallCaps w:val="0"/>
+                <w:strike w:val="0"/>
+                <w:color w:val="000000"/>
+                <w:sz w:val="22"/>
+                <w:szCs w:val="22"/>
+                <w:u w:val="none"/>
+                <w:shd w:fill="auto" w:val="clear"/>
+                <w:vertAlign w:val="baseline"/>
                 <w:rtl w:val="0"/>
               </w:rPr>
               <w:t xml:space="preserve">Obra de tercero</w:t>
@@ -1508,6 +1912,17 @@
           </w:hyperlink>
           <w:r>
             <w:rPr>
+              <w:rFonts w:ascii="Barlow" w:cs="Barlow" w:eastAsia="Barlow" w:hAnsi="Barlow"/>
+              <w:b w:val="0"/>
+              <w:i w:val="0"/>
+              <w:smallCaps w:val="0"/>
+              <w:strike w:val="0"/>
+              <w:color w:val="000000"/>
+              <w:sz w:val="22"/>
+              <w:szCs w:val="22"/>
+              <w:u w:val="none"/>
+              <w:shd w:fill="auto" w:val="clear"/>
+              <w:vertAlign w:val="baseline"/>
               <w:rtl w:val="0"/>
             </w:rPr>
             <w:tab/>
@@ -1519,6 +1934,17 @@
           </w:r>
           <w:r>
             <w:rPr>
+              <w:rFonts w:ascii="Barlow" w:cs="Barlow" w:eastAsia="Barlow" w:hAnsi="Barlow"/>
+              <w:b w:val="0"/>
+              <w:i w:val="0"/>
+              <w:smallCaps w:val="0"/>
+              <w:strike w:val="0"/>
+              <w:color w:val="000000"/>
+              <w:sz w:val="22"/>
+              <w:szCs w:val="22"/>
+              <w:u w:val="none"/>
+              <w:shd w:fill="auto" w:val="clear"/>
+              <w:vertAlign w:val="baseline"/>
               <w:rtl w:val="0"/>
             </w:rPr>
             <w:t xml:space="preserve">9</w:t>
@@ -1539,11 +1965,34 @@
             </w:tabs>
             <w:spacing w:before="60" w:line="240" w:lineRule="auto"/>
             <w:ind w:left="720" w:firstLine="0"/>
-            <w:rPr/>
+            <w:rPr>
+              <w:rFonts w:ascii="Barlow" w:cs="Barlow" w:eastAsia="Barlow" w:hAnsi="Barlow"/>
+              <w:b w:val="0"/>
+              <w:i w:val="0"/>
+              <w:smallCaps w:val="0"/>
+              <w:strike w:val="0"/>
+              <w:color w:val="000000"/>
+              <w:sz w:val="22"/>
+              <w:szCs w:val="22"/>
+              <w:u w:val="none"/>
+              <w:shd w:fill="auto" w:val="clear"/>
+              <w:vertAlign w:val="baseline"/>
+            </w:rPr>
           </w:pPr>
           <w:hyperlink w:anchor="_a0bcq2of4pah">
             <w:r>
               <w:rPr>
+                <w:rFonts w:ascii="Barlow" w:cs="Barlow" w:eastAsia="Barlow" w:hAnsi="Barlow"/>
+                <w:b w:val="0"/>
+                <w:i w:val="0"/>
+                <w:smallCaps w:val="0"/>
+                <w:strike w:val="0"/>
+                <w:color w:val="000000"/>
+                <w:sz w:val="22"/>
+                <w:szCs w:val="22"/>
+                <w:u w:val="none"/>
+                <w:shd w:fill="auto" w:val="clear"/>
+                <w:vertAlign w:val="baseline"/>
                 <w:rtl w:val="0"/>
               </w:rPr>
               <w:t xml:space="preserve">Modificar obra propia</w:t>
@@ -1551,6 +2000,17 @@
           </w:hyperlink>
           <w:r>
             <w:rPr>
+              <w:rFonts w:ascii="Barlow" w:cs="Barlow" w:eastAsia="Barlow" w:hAnsi="Barlow"/>
+              <w:b w:val="0"/>
+              <w:i w:val="0"/>
+              <w:smallCaps w:val="0"/>
+              <w:strike w:val="0"/>
+              <w:color w:val="000000"/>
+              <w:sz w:val="22"/>
+              <w:szCs w:val="22"/>
+              <w:u w:val="none"/>
+              <w:shd w:fill="auto" w:val="clear"/>
+              <w:vertAlign w:val="baseline"/>
               <w:rtl w:val="0"/>
             </w:rPr>
             <w:tab/>
@@ -1562,6 +2022,17 @@
           </w:r>
           <w:r>
             <w:rPr>
+              <w:rFonts w:ascii="Barlow" w:cs="Barlow" w:eastAsia="Barlow" w:hAnsi="Barlow"/>
+              <w:b w:val="0"/>
+              <w:i w:val="0"/>
+              <w:smallCaps w:val="0"/>
+              <w:strike w:val="0"/>
+              <w:color w:val="000000"/>
+              <w:sz w:val="22"/>
+              <w:szCs w:val="22"/>
+              <w:u w:val="none"/>
+              <w:shd w:fill="auto" w:val="clear"/>
+              <w:vertAlign w:val="baseline"/>
               <w:rtl w:val="0"/>
             </w:rPr>
             <w:t xml:space="preserve">10</w:t>
@@ -1582,11 +2053,34 @@
             </w:tabs>
             <w:spacing w:before="60" w:line="240" w:lineRule="auto"/>
             <w:ind w:left="360" w:firstLine="0"/>
-            <w:rPr/>
+            <w:rPr>
+              <w:rFonts w:ascii="Barlow" w:cs="Barlow" w:eastAsia="Barlow" w:hAnsi="Barlow"/>
+              <w:b w:val="0"/>
+              <w:i w:val="0"/>
+              <w:smallCaps w:val="0"/>
+              <w:strike w:val="0"/>
+              <w:color w:val="000000"/>
+              <w:sz w:val="22"/>
+              <w:szCs w:val="22"/>
+              <w:u w:val="none"/>
+              <w:shd w:fill="auto" w:val="clear"/>
+              <w:vertAlign w:val="baseline"/>
+            </w:rPr>
           </w:pPr>
           <w:hyperlink w:anchor="_i9wmkrmps0k3">
             <w:r>
               <w:rPr>
+                <w:rFonts w:ascii="Barlow" w:cs="Barlow" w:eastAsia="Barlow" w:hAnsi="Barlow"/>
+                <w:b w:val="0"/>
+                <w:i w:val="0"/>
+                <w:smallCaps w:val="0"/>
+                <w:strike w:val="0"/>
+                <w:color w:val="000000"/>
+                <w:sz w:val="22"/>
+                <w:szCs w:val="22"/>
+                <w:u w:val="none"/>
+                <w:shd w:fill="auto" w:val="clear"/>
+                <w:vertAlign w:val="baseline"/>
                 <w:rtl w:val="0"/>
               </w:rPr>
               <w:t xml:space="preserve">Subir obra</w:t>
@@ -1594,6 +2088,17 @@
           </w:hyperlink>
           <w:r>
             <w:rPr>
+              <w:rFonts w:ascii="Barlow" w:cs="Barlow" w:eastAsia="Barlow" w:hAnsi="Barlow"/>
+              <w:b w:val="0"/>
+              <w:i w:val="0"/>
+              <w:smallCaps w:val="0"/>
+              <w:strike w:val="0"/>
+              <w:color w:val="000000"/>
+              <w:sz w:val="22"/>
+              <w:szCs w:val="22"/>
+              <w:u w:val="none"/>
+              <w:shd w:fill="auto" w:val="clear"/>
+              <w:vertAlign w:val="baseline"/>
               <w:rtl w:val="0"/>
             </w:rPr>
             <w:tab/>
@@ -1605,6 +2110,17 @@
           </w:r>
           <w:r>
             <w:rPr>
+              <w:rFonts w:ascii="Barlow" w:cs="Barlow" w:eastAsia="Barlow" w:hAnsi="Barlow"/>
+              <w:b w:val="0"/>
+              <w:i w:val="0"/>
+              <w:smallCaps w:val="0"/>
+              <w:strike w:val="0"/>
+              <w:color w:val="000000"/>
+              <w:sz w:val="22"/>
+              <w:szCs w:val="22"/>
+              <w:u w:val="none"/>
+              <w:shd w:fill="auto" w:val="clear"/>
+              <w:vertAlign w:val="baseline"/>
               <w:rtl w:val="0"/>
             </w:rPr>
             <w:t xml:space="preserve">11</w:t>
@@ -1625,11 +2141,34 @@
             </w:tabs>
             <w:spacing w:before="60" w:line="240" w:lineRule="auto"/>
             <w:ind w:left="720" w:firstLine="0"/>
-            <w:rPr/>
+            <w:rPr>
+              <w:rFonts w:ascii="Barlow" w:cs="Barlow" w:eastAsia="Barlow" w:hAnsi="Barlow"/>
+              <w:b w:val="0"/>
+              <w:i w:val="0"/>
+              <w:smallCaps w:val="0"/>
+              <w:strike w:val="0"/>
+              <w:color w:val="000000"/>
+              <w:sz w:val="22"/>
+              <w:szCs w:val="22"/>
+              <w:u w:val="none"/>
+              <w:shd w:fill="auto" w:val="clear"/>
+              <w:vertAlign w:val="baseline"/>
+            </w:rPr>
           </w:pPr>
           <w:hyperlink w:anchor="_mrsmvaiv7ocz">
             <w:r>
               <w:rPr>
+                <w:rFonts w:ascii="Barlow" w:cs="Barlow" w:eastAsia="Barlow" w:hAnsi="Barlow"/>
+                <w:b w:val="0"/>
+                <w:i w:val="0"/>
+                <w:smallCaps w:val="0"/>
+                <w:strike w:val="0"/>
+                <w:color w:val="000000"/>
+                <w:sz w:val="22"/>
+                <w:szCs w:val="22"/>
+                <w:u w:val="none"/>
+                <w:shd w:fill="auto" w:val="clear"/>
+                <w:vertAlign w:val="baseline"/>
                 <w:rtl w:val="0"/>
               </w:rPr>
               <w:t xml:space="preserve">Subir archivo</w:t>
@@ -1637,6 +2176,17 @@
           </w:hyperlink>
           <w:r>
             <w:rPr>
+              <w:rFonts w:ascii="Barlow" w:cs="Barlow" w:eastAsia="Barlow" w:hAnsi="Barlow"/>
+              <w:b w:val="0"/>
+              <w:i w:val="0"/>
+              <w:smallCaps w:val="0"/>
+              <w:strike w:val="0"/>
+              <w:color w:val="000000"/>
+              <w:sz w:val="22"/>
+              <w:szCs w:val="22"/>
+              <w:u w:val="none"/>
+              <w:shd w:fill="auto" w:val="clear"/>
+              <w:vertAlign w:val="baseline"/>
               <w:rtl w:val="0"/>
             </w:rPr>
             <w:tab/>
@@ -1648,6 +2198,17 @@
           </w:r>
           <w:r>
             <w:rPr>
+              <w:rFonts w:ascii="Barlow" w:cs="Barlow" w:eastAsia="Barlow" w:hAnsi="Barlow"/>
+              <w:b w:val="0"/>
+              <w:i w:val="0"/>
+              <w:smallCaps w:val="0"/>
+              <w:strike w:val="0"/>
+              <w:color w:val="000000"/>
+              <w:sz w:val="22"/>
+              <w:szCs w:val="22"/>
+              <w:u w:val="none"/>
+              <w:shd w:fill="auto" w:val="clear"/>
+              <w:vertAlign w:val="baseline"/>
               <w:rtl w:val="0"/>
             </w:rPr>
             <w:t xml:space="preserve">12</w:t>
@@ -1668,11 +2229,34 @@
             </w:tabs>
             <w:spacing w:before="60" w:line="240" w:lineRule="auto"/>
             <w:ind w:left="720" w:firstLine="0"/>
-            <w:rPr/>
+            <w:rPr>
+              <w:rFonts w:ascii="Barlow" w:cs="Barlow" w:eastAsia="Barlow" w:hAnsi="Barlow"/>
+              <w:b w:val="0"/>
+              <w:i w:val="0"/>
+              <w:smallCaps w:val="0"/>
+              <w:strike w:val="0"/>
+              <w:color w:val="000000"/>
+              <w:sz w:val="22"/>
+              <w:szCs w:val="22"/>
+              <w:u w:val="none"/>
+              <w:shd w:fill="auto" w:val="clear"/>
+              <w:vertAlign w:val="baseline"/>
+            </w:rPr>
           </w:pPr>
           <w:hyperlink w:anchor="_jknkpdhxhw2s">
             <w:r>
               <w:rPr>
+                <w:rFonts w:ascii="Barlow" w:cs="Barlow" w:eastAsia="Barlow" w:hAnsi="Barlow"/>
+                <w:b w:val="0"/>
+                <w:i w:val="0"/>
+                <w:smallCaps w:val="0"/>
+                <w:strike w:val="0"/>
+                <w:color w:val="000000"/>
+                <w:sz w:val="22"/>
+                <w:szCs w:val="22"/>
+                <w:u w:val="none"/>
+                <w:shd w:fill="auto" w:val="clear"/>
+                <w:vertAlign w:val="baseline"/>
                 <w:rtl w:val="0"/>
               </w:rPr>
               <w:t xml:space="preserve">Detalles finales</w:t>
@@ -1680,6 +2264,17 @@
           </w:hyperlink>
           <w:r>
             <w:rPr>
+              <w:rFonts w:ascii="Barlow" w:cs="Barlow" w:eastAsia="Barlow" w:hAnsi="Barlow"/>
+              <w:b w:val="0"/>
+              <w:i w:val="0"/>
+              <w:smallCaps w:val="0"/>
+              <w:strike w:val="0"/>
+              <w:color w:val="000000"/>
+              <w:sz w:val="22"/>
+              <w:szCs w:val="22"/>
+              <w:u w:val="none"/>
+              <w:shd w:fill="auto" w:val="clear"/>
+              <w:vertAlign w:val="baseline"/>
               <w:rtl w:val="0"/>
             </w:rPr>
             <w:tab/>
@@ -1691,6 +2286,17 @@
           </w:r>
           <w:r>
             <w:rPr>
+              <w:rFonts w:ascii="Barlow" w:cs="Barlow" w:eastAsia="Barlow" w:hAnsi="Barlow"/>
+              <w:b w:val="0"/>
+              <w:i w:val="0"/>
+              <w:smallCaps w:val="0"/>
+              <w:strike w:val="0"/>
+              <w:color w:val="000000"/>
+              <w:sz w:val="22"/>
+              <w:szCs w:val="22"/>
+              <w:u w:val="none"/>
+              <w:shd w:fill="auto" w:val="clear"/>
+              <w:vertAlign w:val="baseline"/>
               <w:rtl w:val="0"/>
             </w:rPr>
             <w:t xml:space="preserve">13</w:t>
@@ -1711,11 +2317,34 @@
             </w:tabs>
             <w:spacing w:before="60" w:line="240" w:lineRule="auto"/>
             <w:ind w:left="360" w:firstLine="0"/>
-            <w:rPr/>
+            <w:rPr>
+              <w:rFonts w:ascii="Barlow" w:cs="Barlow" w:eastAsia="Barlow" w:hAnsi="Barlow"/>
+              <w:b w:val="0"/>
+              <w:i w:val="0"/>
+              <w:smallCaps w:val="0"/>
+              <w:strike w:val="0"/>
+              <w:color w:val="000000"/>
+              <w:sz w:val="22"/>
+              <w:szCs w:val="22"/>
+              <w:u w:val="none"/>
+              <w:shd w:fill="auto" w:val="clear"/>
+              <w:vertAlign w:val="baseline"/>
+            </w:rPr>
           </w:pPr>
           <w:hyperlink w:anchor="_ipxfpt3npnke">
             <w:r>
               <w:rPr>
+                <w:rFonts w:ascii="Barlow" w:cs="Barlow" w:eastAsia="Barlow" w:hAnsi="Barlow"/>
+                <w:b w:val="0"/>
+                <w:i w:val="0"/>
+                <w:smallCaps w:val="0"/>
+                <w:strike w:val="0"/>
+                <w:color w:val="000000"/>
+                <w:sz w:val="22"/>
+                <w:szCs w:val="22"/>
+                <w:u w:val="none"/>
+                <w:shd w:fill="auto" w:val="clear"/>
+                <w:vertAlign w:val="baseline"/>
                 <w:rtl w:val="0"/>
               </w:rPr>
               <w:t xml:space="preserve">Obras propias</w:t>
@@ -1723,6 +2352,17 @@
           </w:hyperlink>
           <w:r>
             <w:rPr>
+              <w:rFonts w:ascii="Barlow" w:cs="Barlow" w:eastAsia="Barlow" w:hAnsi="Barlow"/>
+              <w:b w:val="0"/>
+              <w:i w:val="0"/>
+              <w:smallCaps w:val="0"/>
+              <w:strike w:val="0"/>
+              <w:color w:val="000000"/>
+              <w:sz w:val="22"/>
+              <w:szCs w:val="22"/>
+              <w:u w:val="none"/>
+              <w:shd w:fill="auto" w:val="clear"/>
+              <w:vertAlign w:val="baseline"/>
               <w:rtl w:val="0"/>
             </w:rPr>
             <w:tab/>
@@ -1734,6 +2374,17 @@
           </w:r>
           <w:r>
             <w:rPr>
+              <w:rFonts w:ascii="Barlow" w:cs="Barlow" w:eastAsia="Barlow" w:hAnsi="Barlow"/>
+              <w:b w:val="0"/>
+              <w:i w:val="0"/>
+              <w:smallCaps w:val="0"/>
+              <w:strike w:val="0"/>
+              <w:color w:val="000000"/>
+              <w:sz w:val="22"/>
+              <w:szCs w:val="22"/>
+              <w:u w:val="none"/>
+              <w:shd w:fill="auto" w:val="clear"/>
+              <w:vertAlign w:val="baseline"/>
               <w:rtl w:val="0"/>
             </w:rPr>
             <w:t xml:space="preserve">14</w:t>
@@ -1754,11 +2405,34 @@
             </w:tabs>
             <w:spacing w:before="60" w:line="240" w:lineRule="auto"/>
             <w:ind w:left="360" w:firstLine="0"/>
-            <w:rPr/>
+            <w:rPr>
+              <w:rFonts w:ascii="Barlow" w:cs="Barlow" w:eastAsia="Barlow" w:hAnsi="Barlow"/>
+              <w:b w:val="0"/>
+              <w:i w:val="0"/>
+              <w:smallCaps w:val="0"/>
+              <w:strike w:val="0"/>
+              <w:color w:val="000000"/>
+              <w:sz w:val="22"/>
+              <w:szCs w:val="22"/>
+              <w:u w:val="none"/>
+              <w:shd w:fill="auto" w:val="clear"/>
+              <w:vertAlign w:val="baseline"/>
+            </w:rPr>
           </w:pPr>
           <w:hyperlink w:anchor="_x0pcg9izl0do">
             <w:r>
               <w:rPr>
+                <w:rFonts w:ascii="Barlow" w:cs="Barlow" w:eastAsia="Barlow" w:hAnsi="Barlow"/>
+                <w:b w:val="0"/>
+                <w:i w:val="0"/>
+                <w:smallCaps w:val="0"/>
+                <w:strike w:val="0"/>
+                <w:color w:val="000000"/>
+                <w:sz w:val="22"/>
+                <w:szCs w:val="22"/>
+                <w:u w:val="none"/>
+                <w:shd w:fill="auto" w:val="clear"/>
+                <w:vertAlign w:val="baseline"/>
                 <w:rtl w:val="0"/>
               </w:rPr>
               <w:t xml:space="preserve">Perfil</w:t>
@@ -1766,6 +2440,17 @@
           </w:hyperlink>
           <w:r>
             <w:rPr>
+              <w:rFonts w:ascii="Barlow" w:cs="Barlow" w:eastAsia="Barlow" w:hAnsi="Barlow"/>
+              <w:b w:val="0"/>
+              <w:i w:val="0"/>
+              <w:smallCaps w:val="0"/>
+              <w:strike w:val="0"/>
+              <w:color w:val="000000"/>
+              <w:sz w:val="22"/>
+              <w:szCs w:val="22"/>
+              <w:u w:val="none"/>
+              <w:shd w:fill="auto" w:val="clear"/>
+              <w:vertAlign w:val="baseline"/>
               <w:rtl w:val="0"/>
             </w:rPr>
             <w:tab/>
@@ -1777,6 +2462,17 @@
           </w:r>
           <w:r>
             <w:rPr>
+              <w:rFonts w:ascii="Barlow" w:cs="Barlow" w:eastAsia="Barlow" w:hAnsi="Barlow"/>
+              <w:b w:val="0"/>
+              <w:i w:val="0"/>
+              <w:smallCaps w:val="0"/>
+              <w:strike w:val="0"/>
+              <w:color w:val="000000"/>
+              <w:sz w:val="22"/>
+              <w:szCs w:val="22"/>
+              <w:u w:val="none"/>
+              <w:shd w:fill="auto" w:val="clear"/>
+              <w:vertAlign w:val="baseline"/>
               <w:rtl w:val="0"/>
             </w:rPr>
             <w:t xml:space="preserve">15</w:t>
@@ -1797,11 +2493,34 @@
             </w:tabs>
             <w:spacing w:before="60" w:line="240" w:lineRule="auto"/>
             <w:ind w:left="720" w:firstLine="0"/>
-            <w:rPr/>
+            <w:rPr>
+              <w:rFonts w:ascii="Barlow" w:cs="Barlow" w:eastAsia="Barlow" w:hAnsi="Barlow"/>
+              <w:b w:val="0"/>
+              <w:i w:val="0"/>
+              <w:smallCaps w:val="0"/>
+              <w:strike w:val="0"/>
+              <w:color w:val="000000"/>
+              <w:sz w:val="22"/>
+              <w:szCs w:val="22"/>
+              <w:u w:val="none"/>
+              <w:shd w:fill="auto" w:val="clear"/>
+              <w:vertAlign w:val="baseline"/>
+            </w:rPr>
           </w:pPr>
           <w:hyperlink w:anchor="_devjmy9pzl1z">
             <w:r>
               <w:rPr>
+                <w:rFonts w:ascii="Barlow" w:cs="Barlow" w:eastAsia="Barlow" w:hAnsi="Barlow"/>
+                <w:b w:val="0"/>
+                <w:i w:val="0"/>
+                <w:smallCaps w:val="0"/>
+                <w:strike w:val="0"/>
+                <w:color w:val="000000"/>
+                <w:sz w:val="22"/>
+                <w:szCs w:val="22"/>
+                <w:u w:val="none"/>
+                <w:shd w:fill="auto" w:val="clear"/>
+                <w:vertAlign w:val="baseline"/>
                 <w:rtl w:val="0"/>
               </w:rPr>
               <w:t xml:space="preserve">Perfil propio</w:t>
@@ -1809,6 +2528,17 @@
           </w:hyperlink>
           <w:r>
             <w:rPr>
+              <w:rFonts w:ascii="Barlow" w:cs="Barlow" w:eastAsia="Barlow" w:hAnsi="Barlow"/>
+              <w:b w:val="0"/>
+              <w:i w:val="0"/>
+              <w:smallCaps w:val="0"/>
+              <w:strike w:val="0"/>
+              <w:color w:val="000000"/>
+              <w:sz w:val="22"/>
+              <w:szCs w:val="22"/>
+              <w:u w:val="none"/>
+              <w:shd w:fill="auto" w:val="clear"/>
+              <w:vertAlign w:val="baseline"/>
               <w:rtl w:val="0"/>
             </w:rPr>
             <w:tab/>
@@ -1820,6 +2550,17 @@
           </w:r>
           <w:r>
             <w:rPr>
+              <w:rFonts w:ascii="Barlow" w:cs="Barlow" w:eastAsia="Barlow" w:hAnsi="Barlow"/>
+              <w:b w:val="0"/>
+              <w:i w:val="0"/>
+              <w:smallCaps w:val="0"/>
+              <w:strike w:val="0"/>
+              <w:color w:val="000000"/>
+              <w:sz w:val="22"/>
+              <w:szCs w:val="22"/>
+              <w:u w:val="none"/>
+              <w:shd w:fill="auto" w:val="clear"/>
+              <w:vertAlign w:val="baseline"/>
               <w:rtl w:val="0"/>
             </w:rPr>
             <w:t xml:space="preserve">15</w:t>
@@ -1840,11 +2581,34 @@
             </w:tabs>
             <w:spacing w:before="60" w:line="240" w:lineRule="auto"/>
             <w:ind w:left="720" w:firstLine="0"/>
-            <w:rPr/>
+            <w:rPr>
+              <w:rFonts w:ascii="Barlow" w:cs="Barlow" w:eastAsia="Barlow" w:hAnsi="Barlow"/>
+              <w:b w:val="0"/>
+              <w:i w:val="0"/>
+              <w:smallCaps w:val="0"/>
+              <w:strike w:val="0"/>
+              <w:color w:val="000000"/>
+              <w:sz w:val="22"/>
+              <w:szCs w:val="22"/>
+              <w:u w:val="none"/>
+              <w:shd w:fill="auto" w:val="clear"/>
+              <w:vertAlign w:val="baseline"/>
+            </w:rPr>
           </w:pPr>
           <w:hyperlink w:anchor="_txoy5w5tuzee">
             <w:r>
               <w:rPr>
+                <w:rFonts w:ascii="Barlow" w:cs="Barlow" w:eastAsia="Barlow" w:hAnsi="Barlow"/>
+                <w:b w:val="0"/>
+                <w:i w:val="0"/>
+                <w:smallCaps w:val="0"/>
+                <w:strike w:val="0"/>
+                <w:color w:val="000000"/>
+                <w:sz w:val="22"/>
+                <w:szCs w:val="22"/>
+                <w:u w:val="none"/>
+                <w:shd w:fill="auto" w:val="clear"/>
+                <w:vertAlign w:val="baseline"/>
                 <w:rtl w:val="0"/>
               </w:rPr>
               <w:t xml:space="preserve">Perfil de tercero</w:t>
@@ -1852,6 +2616,17 @@
           </w:hyperlink>
           <w:r>
             <w:rPr>
+              <w:rFonts w:ascii="Barlow" w:cs="Barlow" w:eastAsia="Barlow" w:hAnsi="Barlow"/>
+              <w:b w:val="0"/>
+              <w:i w:val="0"/>
+              <w:smallCaps w:val="0"/>
+              <w:strike w:val="0"/>
+              <w:color w:val="000000"/>
+              <w:sz w:val="22"/>
+              <w:szCs w:val="22"/>
+              <w:u w:val="none"/>
+              <w:shd w:fill="auto" w:val="clear"/>
+              <w:vertAlign w:val="baseline"/>
               <w:rtl w:val="0"/>
             </w:rPr>
             <w:tab/>
@@ -1863,6 +2638,17 @@
           </w:r>
           <w:r>
             <w:rPr>
+              <w:rFonts w:ascii="Barlow" w:cs="Barlow" w:eastAsia="Barlow" w:hAnsi="Barlow"/>
+              <w:b w:val="0"/>
+              <w:i w:val="0"/>
+              <w:smallCaps w:val="0"/>
+              <w:strike w:val="0"/>
+              <w:color w:val="000000"/>
+              <w:sz w:val="22"/>
+              <w:szCs w:val="22"/>
+              <w:u w:val="none"/>
+              <w:shd w:fill="auto" w:val="clear"/>
+              <w:vertAlign w:val="baseline"/>
               <w:rtl w:val="0"/>
             </w:rPr>
             <w:t xml:space="preserve">16</w:t>
@@ -1883,11 +2669,34 @@
             </w:tabs>
             <w:spacing w:after="80" w:before="60" w:line="240" w:lineRule="auto"/>
             <w:ind w:left="720" w:firstLine="0"/>
-            <w:rPr/>
+            <w:rPr>
+              <w:rFonts w:ascii="Barlow" w:cs="Barlow" w:eastAsia="Barlow" w:hAnsi="Barlow"/>
+              <w:b w:val="0"/>
+              <w:i w:val="0"/>
+              <w:smallCaps w:val="0"/>
+              <w:strike w:val="0"/>
+              <w:color w:val="000000"/>
+              <w:sz w:val="22"/>
+              <w:szCs w:val="22"/>
+              <w:u w:val="none"/>
+              <w:shd w:fill="auto" w:val="clear"/>
+              <w:vertAlign w:val="baseline"/>
+            </w:rPr>
           </w:pPr>
           <w:hyperlink w:anchor="_7925o8yaee58">
             <w:r>
               <w:rPr>
+                <w:rFonts w:ascii="Barlow" w:cs="Barlow" w:eastAsia="Barlow" w:hAnsi="Barlow"/>
+                <w:b w:val="0"/>
+                <w:i w:val="0"/>
+                <w:smallCaps w:val="0"/>
+                <w:strike w:val="0"/>
+                <w:color w:val="000000"/>
+                <w:sz w:val="22"/>
+                <w:szCs w:val="22"/>
+                <w:u w:val="none"/>
+                <w:shd w:fill="auto" w:val="clear"/>
+                <w:vertAlign w:val="baseline"/>
                 <w:rtl w:val="0"/>
               </w:rPr>
               <w:t xml:space="preserve">Modificar perfil</w:t>
@@ -1895,6 +2704,17 @@
           </w:hyperlink>
           <w:r>
             <w:rPr>
+              <w:rFonts w:ascii="Barlow" w:cs="Barlow" w:eastAsia="Barlow" w:hAnsi="Barlow"/>
+              <w:b w:val="0"/>
+              <w:i w:val="0"/>
+              <w:smallCaps w:val="0"/>
+              <w:strike w:val="0"/>
+              <w:color w:val="000000"/>
+              <w:sz w:val="22"/>
+              <w:szCs w:val="22"/>
+              <w:u w:val="none"/>
+              <w:shd w:fill="auto" w:val="clear"/>
+              <w:vertAlign w:val="baseline"/>
               <w:rtl w:val="0"/>
             </w:rPr>
             <w:tab/>
@@ -1906,6 +2726,17 @@
           </w:r>
           <w:r>
             <w:rPr>
+              <w:rFonts w:ascii="Barlow" w:cs="Barlow" w:eastAsia="Barlow" w:hAnsi="Barlow"/>
+              <w:b w:val="0"/>
+              <w:i w:val="0"/>
+              <w:smallCaps w:val="0"/>
+              <w:strike w:val="0"/>
+              <w:color w:val="000000"/>
+              <w:sz w:val="22"/>
+              <w:szCs w:val="22"/>
+              <w:u w:val="none"/>
+              <w:shd w:fill="auto" w:val="clear"/>
+              <w:vertAlign w:val="baseline"/>
               <w:rtl w:val="0"/>
             </w:rPr>
             <w:t xml:space="preserve">17</w:t>
@@ -1997,11 +2828,52 @@
     </w:p>
     <w:p>
       <w:pPr>
+        <w:pStyle w:val="Heading4"/>
+        <w:rPr/>
+      </w:pPr>
+      <w:bookmarkStart w:colFirst="0" w:colLast="0" w:name="_4fbs0bjtnf5m" w:id="9"/>
+      <w:bookmarkEnd w:id="9"/>
+      <w:r>
+        <w:rPr>
+          <w:rtl w:val="0"/>
+        </w:rPr>
+        <w:t xml:space="preserve">Actualización</w:t>
+      </w:r>
+    </w:p>
+    <w:p>
+      <w:pPr>
+        <w:rPr/>
+      </w:pPr>
+      <w:r>
+        <w:rPr>
+          <w:rtl w:val="0"/>
+        </w:rPr>
+        <w:t xml:space="preserve">Se realizaron las correcciones pertinentes en base a la retroalimentación dada, dando por terminada la fase de elaboración de wireframes y dando carta blanca a la elaboración de mockups.</w:t>
+      </w:r>
+    </w:p>
+    <w:p>
+      <w:pPr>
+        <w:rPr/>
+      </w:pPr>
+      <w:r>
+        <w:rPr>
+          <w:rtl w:val="0"/>
+        </w:rPr>
+        <w:t xml:space="preserve">A continuación se muestran los resultados finales de la fase de wireframes</w:t>
+      </w:r>
+      <w:r>
+        <w:rPr>
+          <w:rtl w:val="0"/>
+        </w:rPr>
+      </w:r>
+    </w:p>
+    <w:p>
+      <w:pPr>
         <w:pStyle w:val="Heading2"/>
         <w:rPr/>
       </w:pPr>
-      <w:bookmarkStart w:colFirst="0" w:colLast="0" w:name="_eexbhp76tpda" w:id="9"/>
-      <w:bookmarkEnd w:id="9"/>
+      <w:bookmarkStart w:colFirst="0" w:colLast="0" w:name="_eexbhp76tpda" w:id="10"/>
+      <w:bookmarkEnd w:id="10"/>
       <w:r>
         <w:rPr>
           <w:rtl w:val="0"/>
@@ -2019,17 +2891,17 @@
           <wp:inline distB="114300" distT="114300" distL="114300" distR="114300">
             <wp:extent cx="5731200" cy="3479800"/>
             <wp:effectExtent b="0" l="0" r="0" t="0"/>
-            <wp:docPr id="1" name="image2.png"/>
+            <wp:docPr id="1" name="image9.png"/>
             <a:graphic>
               <a:graphicData uri="http://schemas.openxmlformats.org/drawingml/2006/picture">
                 <pic:pic>
                   <pic:nvPicPr>
-                    <pic:cNvPr id="0" name="image2.png"/>
+                    <pic:cNvPr id="0" name="image9.png"/>
                     <pic:cNvPicPr preferRelativeResize="0"/>
                   </pic:nvPicPr>
                   <pic:blipFill>
                     <a:blip r:embed="rId7"/>
-                    <a:srcRect b="0" l="0" r="0" t="0"/>
+                    <a:srcRect b="38" l="0" r="0" t="38"/>
                     <a:stretch>
                       <a:fillRect/>
                     </a:stretch>
@@ -2059,8 +2931,8 @@
         <w:pStyle w:val="Heading2"/>
         <w:rPr/>
       </w:pPr>
-      <w:bookmarkStart w:colFirst="0" w:colLast="0" w:name="_8emv36nxvt8r" w:id="10"/>
-      <w:bookmarkEnd w:id="10"/>
+      <w:bookmarkStart w:colFirst="0" w:colLast="0" w:name="_8emv36nxvt8r" w:id="11"/>
+      <w:bookmarkEnd w:id="11"/>
       <w:r>
         <w:rPr>
           <w:rtl w:val="0"/>
@@ -2073,8 +2945,8 @@
         <w:pStyle w:val="Heading3"/>
         <w:rPr/>
       </w:pPr>
-      <w:bookmarkStart w:colFirst="0" w:colLast="0" w:name="_k2jkjjb4tzsn" w:id="11"/>
-      <w:bookmarkEnd w:id="11"/>
+      <w:bookmarkStart w:colFirst="0" w:colLast="0" w:name="_k2jkjjb4tzsn" w:id="12"/>
+      <w:bookmarkEnd w:id="12"/>
       <w:r>
         <w:rPr>
           <w:rtl w:val="0"/>
@@ -2092,17 +2964,17 @@
           <wp:inline distB="114300" distT="114300" distL="114300" distR="114300">
             <wp:extent cx="5731200" cy="3479800"/>
             <wp:effectExtent b="0" l="0" r="0" t="0"/>
-            <wp:docPr id="6" name="image1.png"/>
+            <wp:docPr id="6" name="image3.png"/>
             <a:graphic>
               <a:graphicData uri="http://schemas.openxmlformats.org/drawingml/2006/picture">
                 <pic:pic>
                   <pic:nvPicPr>
-                    <pic:cNvPr id="0" name="image1.png"/>
+                    <pic:cNvPr id="0" name="image3.png"/>
                     <pic:cNvPicPr preferRelativeResize="0"/>
                   </pic:nvPicPr>
                   <pic:blipFill>
                     <a:blip r:embed="rId8"/>
-                    <a:srcRect b="0" l="0" r="0" t="0"/>
+                    <a:srcRect b="38" l="0" r="0" t="38"/>
                     <a:stretch>
                       <a:fillRect/>
                     </a:stretch>
@@ -2132,8 +3004,8 @@
         <w:pStyle w:val="Heading3"/>
         <w:rPr/>
       </w:pPr>
-      <w:bookmarkStart w:colFirst="0" w:colLast="0" w:name="_vlg1zu4rmquo" w:id="12"/>
-      <w:bookmarkEnd w:id="12"/>
+      <w:bookmarkStart w:colFirst="0" w:colLast="0" w:name="_vlg1zu4rmquo" w:id="13"/>
+      <w:bookmarkEnd w:id="13"/>
       <w:r>
         <w:rPr>
           <w:rtl w:val="0"/>
@@ -2151,17 +3023,17 @@
           <wp:inline distB="114300" distT="114300" distL="114300" distR="114300">
             <wp:extent cx="5731200" cy="3479800"/>
             <wp:effectExtent b="0" l="0" r="0" t="0"/>
-            <wp:docPr id="13" name="image14.png"/>
+            <wp:docPr id="13" name="image5.png"/>
             <a:graphic>
               <a:graphicData uri="http://schemas.openxmlformats.org/drawingml/2006/picture">
                 <pic:pic>
                   <pic:nvPicPr>
-                    <pic:cNvPr id="0" name="image14.png"/>
+                    <pic:cNvPr id="0" name="image5.png"/>
                     <pic:cNvPicPr preferRelativeResize="0"/>
                   </pic:nvPicPr>
                   <pic:blipFill>
                     <a:blip r:embed="rId9"/>
-                    <a:srcRect b="0" l="0" r="0" t="0"/>
+                    <a:srcRect b="38" l="0" r="0" t="38"/>
                     <a:stretch>
                       <a:fillRect/>
                     </a:stretch>
@@ -2191,8 +3063,8 @@
         <w:pStyle w:val="Heading2"/>
         <w:rPr/>
       </w:pPr>
-      <w:bookmarkStart w:colFirst="0" w:colLast="0" w:name="_1we90uc2jd2b" w:id="13"/>
-      <w:bookmarkEnd w:id="13"/>
+      <w:bookmarkStart w:colFirst="0" w:colLast="0" w:name="_1we90uc2jd2b" w:id="14"/>
+      <w:bookmarkEnd w:id="14"/>
       <w:r>
         <w:rPr>
           <w:rtl w:val="0"/>
@@ -2210,17 +3082,17 @@
           <wp:inline distB="114300" distT="114300" distL="114300" distR="114300">
             <wp:extent cx="5731200" cy="3479800"/>
             <wp:effectExtent b="0" l="0" r="0" t="0"/>
-            <wp:docPr id="5" name="image11.png"/>
+            <wp:docPr id="5" name="image6.png"/>
             <a:graphic>
               <a:graphicData uri="http://schemas.openxmlformats.org/drawingml/2006/picture">
                 <pic:pic>
                   <pic:nvPicPr>
-                    <pic:cNvPr id="0" name="image11.png"/>
+                    <pic:cNvPr id="0" name="image6.png"/>
                     <pic:cNvPicPr preferRelativeResize="0"/>
                   </pic:nvPicPr>
                   <pic:blipFill>
                     <a:blip r:embed="rId10"/>
-                    <a:srcRect b="0" l="0" r="0" t="0"/>
+                    <a:srcRect b="38" l="0" r="0" t="38"/>
                     <a:stretch>
                       <a:fillRect/>
                     </a:stretch>
@@ -2250,8 +3122,8 @@
         <w:pStyle w:val="Heading2"/>
         <w:rPr/>
       </w:pPr>
-      <w:bookmarkStart w:colFirst="0" w:colLast="0" w:name="_70fxzhqixf8y" w:id="14"/>
-      <w:bookmarkEnd w:id="14"/>
+      <w:bookmarkStart w:colFirst="0" w:colLast="0" w:name="_70fxzhqixf8y" w:id="15"/>
+      <w:bookmarkEnd w:id="15"/>
       <w:r>
         <w:rPr>
           <w:rtl w:val="0"/>
@@ -2264,8 +3136,8 @@
         <w:pStyle w:val="Heading3"/>
         <w:rPr/>
       </w:pPr>
-      <w:bookmarkStart w:colFirst="0" w:colLast="0" w:name="_y28hnkpmpstx" w:id="15"/>
-      <w:bookmarkEnd w:id="15"/>
+      <w:bookmarkStart w:colFirst="0" w:colLast="0" w:name="_y28hnkpmpstx" w:id="16"/>
+      <w:bookmarkEnd w:id="16"/>
       <w:r>
         <w:rPr>
           <w:rtl w:val="0"/>
@@ -2283,17 +3155,17 @@
           <wp:inline distB="114300" distT="114300" distL="114300" distR="114300">
             <wp:extent cx="5731200" cy="3479800"/>
             <wp:effectExtent b="0" l="0" r="0" t="0"/>
-            <wp:docPr id="3" name="image3.png"/>
+            <wp:docPr id="3" name="image1.png"/>
             <a:graphic>
               <a:graphicData uri="http://schemas.openxmlformats.org/drawingml/2006/picture">
                 <pic:pic>
                   <pic:nvPicPr>
-                    <pic:cNvPr id="0" name="image3.png"/>
+                    <pic:cNvPr id="0" name="image1.png"/>
                     <pic:cNvPicPr preferRelativeResize="0"/>
                   </pic:nvPicPr>
                   <pic:blipFill>
                     <a:blip r:embed="rId11"/>
-                    <a:srcRect b="0" l="0" r="0" t="0"/>
+                    <a:srcRect b="38" l="0" r="0" t="38"/>
                     <a:stretch>
                       <a:fillRect/>
                     </a:stretch>
@@ -2323,8 +3195,8 @@
         <w:pStyle w:val="Heading3"/>
         <w:rPr/>
       </w:pPr>
-      <w:bookmarkStart w:colFirst="0" w:colLast="0" w:name="_3rstk2efja06" w:id="16"/>
-      <w:bookmarkEnd w:id="16"/>
+      <w:bookmarkStart w:colFirst="0" w:colLast="0" w:name="_3rstk2efja06" w:id="17"/>
+      <w:bookmarkEnd w:id="17"/>
       <w:r>
         <w:rPr>
           <w:rtl w:val="0"/>
@@ -2342,17 +3214,17 @@
           <wp:inline distB="114300" distT="114300" distL="114300" distR="114300">
             <wp:extent cx="5731200" cy="3479800"/>
             <wp:effectExtent b="0" l="0" r="0" t="0"/>
-            <wp:docPr id="10" name="image8.png"/>
+            <wp:docPr id="10" name="image7.png"/>
             <a:graphic>
               <a:graphicData uri="http://schemas.openxmlformats.org/drawingml/2006/picture">
                 <pic:pic>
                   <pic:nvPicPr>
-                    <pic:cNvPr id="0" name="image8.png"/>
+                    <pic:cNvPr id="0" name="image7.png"/>
                     <pic:cNvPicPr preferRelativeResize="0"/>
                   </pic:nvPicPr>
                   <pic:blipFill>
                     <a:blip r:embed="rId12"/>
-                    <a:srcRect b="0" l="0" r="0" t="0"/>
+                    <a:srcRect b="38" l="0" r="0" t="38"/>
                     <a:stretch>
                       <a:fillRect/>
                     </a:stretch>
@@ -2382,8 +3254,8 @@
         <w:pStyle w:val="Heading3"/>
         <w:rPr/>
       </w:pPr>
-      <w:bookmarkStart w:colFirst="0" w:colLast="0" w:name="_a0bcq2of4pah" w:id="17"/>
-      <w:bookmarkEnd w:id="17"/>
+      <w:bookmarkStart w:colFirst="0" w:colLast="0" w:name="_a0bcq2of4pah" w:id="18"/>
+      <w:bookmarkEnd w:id="18"/>
       <w:r>
         <w:rPr>
           <w:rtl w:val="0"/>
@@ -2401,17 +3273,17 @@
           <wp:inline distB="114300" distT="114300" distL="114300" distR="114300">
             <wp:extent cx="5731200" cy="3479800"/>
             <wp:effectExtent b="0" l="0" r="0" t="0"/>
-            <wp:docPr id="12" name="image13.png"/>
+            <wp:docPr id="12" name="image10.png"/>
             <a:graphic>
               <a:graphicData uri="http://schemas.openxmlformats.org/drawingml/2006/picture">
                 <pic:pic>
                   <pic:nvPicPr>
-                    <pic:cNvPr id="0" name="image13.png"/>
+                    <pic:cNvPr id="0" name="image10.png"/>
                     <pic:cNvPicPr preferRelativeResize="0"/>
                   </pic:nvPicPr>
                   <pic:blipFill>
                     <a:blip r:embed="rId13"/>
-                    <a:srcRect b="0" l="0" r="0" t="0"/>
+                    <a:srcRect b="38" l="0" r="0" t="38"/>
                     <a:stretch>
                       <a:fillRect/>
                     </a:stretch>
@@ -2441,8 +3313,8 @@
         <w:pStyle w:val="Heading2"/>
         <w:rPr/>
       </w:pPr>
-      <w:bookmarkStart w:colFirst="0" w:colLast="0" w:name="_i9wmkrmps0k3" w:id="18"/>
-      <w:bookmarkEnd w:id="18"/>
+      <w:bookmarkStart w:colFirst="0" w:colLast="0" w:name="_i9wmkrmps0k3" w:id="19"/>
+      <w:bookmarkEnd w:id="19"/>
       <w:r>
         <w:rPr>
           <w:rtl w:val="0"/>
@@ -2460,17 +3332,17 @@
           <wp:inline distB="114300" distT="114300" distL="114300" distR="114300">
             <wp:extent cx="5731200" cy="3479800"/>
             <wp:effectExtent b="0" l="0" r="0" t="0"/>
-            <wp:docPr id="8" name="image5.png"/>
+            <wp:docPr id="8" name="image13.png"/>
             <a:graphic>
               <a:graphicData uri="http://schemas.openxmlformats.org/drawingml/2006/picture">
                 <pic:pic>
                   <pic:nvPicPr>
-                    <pic:cNvPr id="0" name="image5.png"/>
+                    <pic:cNvPr id="0" name="image13.png"/>
                     <pic:cNvPicPr preferRelativeResize="0"/>
                   </pic:nvPicPr>
                   <pic:blipFill>
                     <a:blip r:embed="rId14"/>
-                    <a:srcRect b="0" l="0" r="0" t="0"/>
+                    <a:srcRect b="38" l="0" r="0" t="38"/>
                     <a:stretch>
                       <a:fillRect/>
                     </a:stretch>
@@ -2500,8 +3372,8 @@
         <w:pStyle w:val="Heading3"/>
         <w:rPr/>
       </w:pPr>
-      <w:bookmarkStart w:colFirst="0" w:colLast="0" w:name="_mrsmvaiv7ocz" w:id="19"/>
-      <w:bookmarkEnd w:id="19"/>
+      <w:bookmarkStart w:colFirst="0" w:colLast="0" w:name="_mrsmvaiv7ocz" w:id="20"/>
+      <w:bookmarkEnd w:id="20"/>
       <w:r>
         <w:rPr>
           <w:rtl w:val="0"/>
@@ -2519,17 +3391,17 @@
           <wp:inline distB="114300" distT="114300" distL="114300" distR="114300">
             <wp:extent cx="5731200" cy="3479800"/>
             <wp:effectExtent b="0" l="0" r="0" t="0"/>
-            <wp:docPr id="4" name="image10.png"/>
+            <wp:docPr id="4" name="image4.png"/>
             <a:graphic>
               <a:graphicData uri="http://schemas.openxmlformats.org/drawingml/2006/picture">
                 <pic:pic>
                   <pic:nvPicPr>
-                    <pic:cNvPr id="0" name="image10.png"/>
+                    <pic:cNvPr id="0" name="image4.png"/>
                     <pic:cNvPicPr preferRelativeResize="0"/>
                   </pic:nvPicPr>
                   <pic:blipFill>
                     <a:blip r:embed="rId15"/>
-                    <a:srcRect b="0" l="0" r="0" t="0"/>
+                    <a:srcRect b="38" l="0" r="0" t="38"/>
                     <a:stretch>
                       <a:fillRect/>
                     </a:stretch>
@@ -2559,8 +3431,8 @@
         <w:pStyle w:val="Heading3"/>
         <w:rPr/>
       </w:pPr>
-      <w:bookmarkStart w:colFirst="0" w:colLast="0" w:name="_jknkpdhxhw2s" w:id="20"/>
-      <w:bookmarkEnd w:id="20"/>
+      <w:bookmarkStart w:colFirst="0" w:colLast="0" w:name="_jknkpdhxhw2s" w:id="21"/>
+      <w:bookmarkEnd w:id="21"/>
       <w:r>
         <w:rPr>
           <w:rtl w:val="0"/>
@@ -2578,17 +3450,17 @@
           <wp:inline distB="114300" distT="114300" distL="114300" distR="114300">
             <wp:extent cx="5731200" cy="3479800"/>
             <wp:effectExtent b="0" l="0" r="0" t="0"/>
-            <wp:docPr id="2" name="image12.png"/>
+            <wp:docPr id="2" name="image2.png"/>
             <a:graphic>
               <a:graphicData uri="http://schemas.openxmlformats.org/drawingml/2006/picture">
                 <pic:pic>
                   <pic:nvPicPr>
-                    <pic:cNvPr id="0" name="image12.png"/>
+                    <pic:cNvPr id="0" name="image2.png"/>
                     <pic:cNvPicPr preferRelativeResize="0"/>
                   </pic:nvPicPr>
                   <pic:blipFill>
                     <a:blip r:embed="rId16"/>
-                    <a:srcRect b="0" l="0" r="0" t="0"/>
+                    <a:srcRect b="38" l="0" r="0" t="38"/>
                     <a:stretch>
                       <a:fillRect/>
                     </a:stretch>
@@ -2618,8 +3490,8 @@
         <w:pStyle w:val="Heading2"/>
         <w:rPr/>
       </w:pPr>
-      <w:bookmarkStart w:colFirst="0" w:colLast="0" w:name="_ipxfpt3npnke" w:id="21"/>
-      <w:bookmarkEnd w:id="21"/>
+      <w:bookmarkStart w:colFirst="0" w:colLast="0" w:name="_ipxfpt3npnke" w:id="22"/>
+      <w:bookmarkEnd w:id="22"/>
       <w:r>
         <w:rPr>
           <w:rtl w:val="0"/>
@@ -2637,17 +3509,17 @@
           <wp:inline distB="114300" distT="114300" distL="114300" distR="114300">
             <wp:extent cx="5731200" cy="3479800"/>
             <wp:effectExtent b="0" l="0" r="0" t="0"/>
-            <wp:docPr id="11" name="image6.png"/>
+            <wp:docPr id="11" name="image14.png"/>
             <a:graphic>
               <a:graphicData uri="http://schemas.openxmlformats.org/drawingml/2006/picture">
                 <pic:pic>
                   <pic:nvPicPr>
-                    <pic:cNvPr id="0" name="image6.png"/>
+                    <pic:cNvPr id="0" name="image14.png"/>
                     <pic:cNvPicPr preferRelativeResize="0"/>
                   </pic:nvPicPr>
                   <pic:blipFill>
                     <a:blip r:embed="rId17"/>
-                    <a:srcRect b="0" l="0" r="0" t="0"/>
+                    <a:srcRect b="38" l="0" r="0" t="38"/>
                     <a:stretch>
                       <a:fillRect/>
                     </a:stretch>
@@ -2677,8 +3549,8 @@
         <w:pStyle w:val="Heading2"/>
         <w:rPr/>
       </w:pPr>
-      <w:bookmarkStart w:colFirst="0" w:colLast="0" w:name="_x0pcg9izl0do" w:id="22"/>
-      <w:bookmarkEnd w:id="22"/>
+      <w:bookmarkStart w:colFirst="0" w:colLast="0" w:name="_x0pcg9izl0do" w:id="23"/>
+      <w:bookmarkEnd w:id="23"/>
       <w:r>
         <w:rPr>
           <w:rtl w:val="0"/>
@@ -2691,8 +3563,8 @@
         <w:pStyle w:val="Heading3"/>
         <w:rPr/>
       </w:pPr>
-      <w:bookmarkStart w:colFirst="0" w:colLast="0" w:name="_devjmy9pzl1z" w:id="23"/>
-      <w:bookmarkEnd w:id="23"/>
+      <w:bookmarkStart w:colFirst="0" w:colLast="0" w:name="_devjmy9pzl1z" w:id="24"/>
+      <w:bookmarkEnd w:id="24"/>
       <w:r>
         <w:rPr>
           <w:rtl w:val="0"/>
@@ -2710,17 +3582,17 @@
           <wp:inline distB="114300" distT="114300" distL="114300" distR="114300">
             <wp:extent cx="5731200" cy="3479800"/>
             <wp:effectExtent b="0" l="0" r="0" t="0"/>
-            <wp:docPr id="14" name="image7.png"/>
+            <wp:docPr id="14" name="image12.png"/>
             <a:graphic>
               <a:graphicData uri="http://schemas.openxmlformats.org/drawingml/2006/picture">
                 <pic:pic>
                   <pic:nvPicPr>
-                    <pic:cNvPr id="0" name="image7.png"/>
+                    <pic:cNvPr id="0" name="image12.png"/>
                     <pic:cNvPicPr preferRelativeResize="0"/>
                   </pic:nvPicPr>
                   <pic:blipFill>
                     <a:blip r:embed="rId18"/>
-                    <a:srcRect b="0" l="0" r="0" t="0"/>
+                    <a:srcRect b="38" l="0" r="0" t="38"/>
                     <a:stretch>
                       <a:fillRect/>
                     </a:stretch>
@@ -2750,8 +3622,8 @@
         <w:pStyle w:val="Heading3"/>
         <w:rPr/>
       </w:pPr>
-      <w:bookmarkStart w:colFirst="0" w:colLast="0" w:name="_txoy5w5tuzee" w:id="24"/>
-      <w:bookmarkEnd w:id="24"/>
+      <w:bookmarkStart w:colFirst="0" w:colLast="0" w:name="_txoy5w5tuzee" w:id="25"/>
+      <w:bookmarkEnd w:id="25"/>
       <w:r>
         <w:rPr>
           <w:rtl w:val="0"/>
@@ -2769,17 +3641,17 @@
           <wp:inline distB="114300" distT="114300" distL="114300" distR="114300">
             <wp:extent cx="5731200" cy="3479800"/>
             <wp:effectExtent b="0" l="0" r="0" t="0"/>
-            <wp:docPr id="7" name="image9.png"/>
+            <wp:docPr id="7" name="image11.png"/>
             <a:graphic>
               <a:graphicData uri="http://schemas.openxmlformats.org/drawingml/2006/picture">
                 <pic:pic>
                   <pic:nvPicPr>
-                    <pic:cNvPr id="0" name="image9.png"/>
+                    <pic:cNvPr id="0" name="image11.png"/>
                     <pic:cNvPicPr preferRelativeResize="0"/>
                   </pic:nvPicPr>
                   <pic:blipFill>
                     <a:blip r:embed="rId19"/>
-                    <a:srcRect b="0" l="0" r="0" t="0"/>
+                    <a:srcRect b="38" l="0" r="0" t="38"/>
                     <a:stretch>
                       <a:fillRect/>
                     </a:stretch>
@@ -2809,8 +3681,8 @@
         <w:pStyle w:val="Heading3"/>
         <w:rPr/>
       </w:pPr>
-      <w:bookmarkStart w:colFirst="0" w:colLast="0" w:name="_7925o8yaee58" w:id="25"/>
-      <w:bookmarkEnd w:id="25"/>
+      <w:bookmarkStart w:colFirst="0" w:colLast="0" w:name="_7925o8yaee58" w:id="26"/>
+      <w:bookmarkEnd w:id="26"/>
       <w:r>
         <w:rPr>
           <w:rtl w:val="0"/>
@@ -2828,17 +3700,17 @@
           <wp:inline distB="114300" distT="114300" distL="114300" distR="114300">
             <wp:extent cx="5731200" cy="3479800"/>
             <wp:effectExtent b="0" l="0" r="0" t="0"/>
-            <wp:docPr id="9" name="image4.png"/>
+            <wp:docPr id="9" name="image8.png"/>
             <a:graphic>
               <a:graphicData uri="http://schemas.openxmlformats.org/drawingml/2006/picture">
                 <pic:pic>
                   <pic:nvPicPr>
-                    <pic:cNvPr id="0" name="image4.png"/>
+                    <pic:cNvPr id="0" name="image8.png"/>
                     <pic:cNvPicPr preferRelativeResize="0"/>
                   </pic:nvPicPr>
                   <pic:blipFill>
                     <a:blip r:embed="rId20"/>
-                    <a:srcRect b="0" l="0" r="0" t="0"/>
+                    <a:srcRect b="38" l="0" r="0" t="38"/>
                     <a:stretch>
                       <a:fillRect/>
                     </a:stretch>

</xml_diff>